<commit_message>
Updates to make Aspiring Pill Anova STAT 601 Project more presentable by adding a powerpoint and pdf of the powerpoint.
</commit_message>
<xml_diff>
--- a/R/STAT 601 - Applied Statistics I/Project 3 - Variance Analysis Aspirins/Project_3_v1_Gavin_Gunawardena.docx
+++ b/R/STAT 601 - Applied Statistics I/Project 3 - Variance Analysis Aspirins/Project_3_v1_Gavin_Gunawardena.docx
@@ -95,7 +95,13 @@
         <w:pStyle w:val="FirstParagraph"/>
       </w:pPr>
       <w:r>
-        <w:t>We want to know if there is a difference between the the three brands of pills for each peak.</w:t>
+        <w:t>We want to know if there is a difference between the</w:t>
+      </w:r>
+      <w:r>
+        <w:t xml:space="preserve"> </w:t>
+      </w:r>
+      <w:r>
+        <w:t>three brands of pills for each peak.</w:t>
       </w:r>
     </w:p>
     <w:p>
@@ -150,7 +156,13 @@
       </w:r>
       <w:r>
         <w:lastRenderedPageBreak/>
-        <w:t>indicate replicas of the same pill, as 3 replicas of 3 different brands of aspirin are tested in this dataset. Aliquot indicates a series of measurements within a timeframe of less than a second of a replicant of a pill. There are 3 aliquots for each replicant, 3 replicants for each peak, and 7 peaks for each brand in this dataset. Finally, intensity is the measured intensity of the chemical being released and time is the time in seconds since the pill activated.</w:t>
+        <w:t xml:space="preserve">indicate replicas of the same pill, as 3 replicas of 3 different brands of aspirin are tested in this dataset. Aliquot indicates a series of measurements within a timeframe of less than a second </w:t>
+      </w:r>
+      <w:r>
+        <w:t>for each</w:t>
+      </w:r>
+      <w:r>
+        <w:t xml:space="preserve"> replicant of a pill. There are 3 aliquots for each replicant, 3 replicants for each peak, and 7 peaks for each brand in this dataset. Finally, intensity is the measured intensity of the chemical being released and time is the time in seconds since the pill activated.</w:t>
       </w:r>
     </w:p>
     <w:p>
@@ -394,11 +406,11 @@
         <w:t>iteratively</w:t>
       </w:r>
       <w:r>
-        <w:t xml:space="preserve"> looping through each file, and pulling info from the file name as well as the file contents to populate the dataframe. Afterwards, I updated the datatypes of any numerical values of the dataframe so that they were numerical in order to allow for calculations and visualizations. Finally, I </w:t>
+        <w:t xml:space="preserve"> looping through each file, and pulling info from the file name as well as the file contents to populate the dataframe. Afterwards, I updated the datatypes of any numerical values of the dataframe so </w:t>
       </w:r>
       <w:r>
         <w:lastRenderedPageBreak/>
-        <w:t>checked for any null values or duplicate values that could indicate issues in the dataset or my data processing. Luckily, neither of these issues were found. Above is a summary of the dataframe.</w:t>
+        <w:t>that they were numerical in order to allow for calculations and visualizations. Finally, I checked for any null values or duplicate values that could indicate issues in the dataset or my data processing. Luckily, neither of these issues were found. Above is a summary of the dataframe.</w:t>
       </w:r>
     </w:p>
     <w:p>
@@ -1956,7 +1968,10 @@
               <w:pStyle w:val="Compact"/>
             </w:pPr>
             <w:r>
-              <w:t>Wal vs P.V - w/o Oultiers</w:t>
+              <w:t xml:space="preserve">Wal vs P.V - w/o </w:t>
+            </w:r>
+            <w:r>
+              <w:t>Outliers</w:t>
             </w:r>
           </w:p>
         </w:tc>
@@ -1986,7 +2001,7 @@
         <w:pStyle w:val="BodyText"/>
       </w:pPr>
       <w:r>
-        <w:t>Here I conducted a one way analysis of variance to check if brand has an effect on the area under the peak as well as a pairwise t-test with no adjustment for error to check if there was a significant difference that can be found between the individual brands. One-way ANOVA is generally used to find out if there’s a statistically significant difference between the means of 3 or more independent groups. It allows me to generate an F value that can be in turned used to obtain a P statistic which allows for measures of significance. The T-test is a common hypothesis test based on the Student’s t-distribution that’s often used to make pairwise comparisons.</w:t>
+        <w:t>Here I conducted a one way analysis of variance to check if brand has an effect on the area under the peak as well as a pairwise t-test with no adjustment for error to check if there was a significant difference that can be found between the individual brands. One-way ANOVA is generally used to find out if there’s a statistically significant difference between the means of 3 or more independent groups. It allows me to generate an F value that can be in used to obtain a P statistic which allows for measures of significance. The T-test is a common hypothesis test based on the Student’s t-distribution that’s often used to make pairwise comparisons.</w:t>
       </w:r>
     </w:p>
     <w:p>
@@ -2683,8 +2698,8 @@
       </w:tblPr>
       <w:tblGrid>
         <w:gridCol w:w="3112"/>
-        <w:gridCol w:w="1728"/>
-        <w:gridCol w:w="1341"/>
+        <w:gridCol w:w="2722"/>
+        <w:gridCol w:w="2335"/>
       </w:tblGrid>
       <w:tr>
         <w:trPr>
@@ -2715,6 +2730,12 @@
             <w:r>
               <w:t>Tukey_Kramer</w:t>
             </w:r>
+            <w:r>
+              <w:t>_</w:t>
+            </w:r>
+            <w:r>
+              <w:t>P_Values</w:t>
+            </w:r>
           </w:p>
         </w:tc>
         <w:tc>
@@ -2728,6 +2749,9 @@
             </w:pPr>
             <w:r>
               <w:t>Bonferroni</w:t>
+            </w:r>
+            <w:r>
+              <w:t>_P_Values</w:t>
             </w:r>
           </w:p>
         </w:tc>
@@ -2957,7 +2981,10 @@
               <w:pStyle w:val="Compact"/>
             </w:pPr>
             <w:r>
-              <w:t>Wal vs P.V - w/o Oultiers</w:t>
+              <w:t xml:space="preserve">Wal vs P.V - w/o </w:t>
+            </w:r>
+            <w:r>
+              <w:t>Outliers</w:t>
             </w:r>
           </w:p>
         </w:tc>
@@ -6366,6 +6393,17 @@
       <w:shd w:val="clear" w:color="auto" w:fill="F8F8F8"/>
     </w:rPr>
   </w:style>
+  <w:style w:type="character" w:styleId="FollowedHyperlink">
+    <w:name w:val="FollowedHyperlink"/>
+    <w:basedOn w:val="DefaultParagraphFont"/>
+    <w:semiHidden/>
+    <w:unhideWhenUsed/>
+    <w:rsid w:val="000F5735"/>
+    <w:rPr>
+      <w:color w:val="800080" w:themeColor="followedHyperlink"/>
+      <w:u w:val="single"/>
+    </w:rPr>
+  </w:style>
 </w:styles>
 </file>
 

</xml_diff>

<commit_message>
Typo and Title change of STAT 601 Aspirin comparison project.
</commit_message>
<xml_diff>
--- a/R/STAT 601 - Applied Statistics I/Project 3 - Variance Analysis Aspirins/Project_3_v1_Gavin_Gunawardena.docx
+++ b/R/STAT 601 - Applied Statistics I/Project 3 - Variance Analysis Aspirins/Project_3_v1_Gavin_Gunawardena.docx
@@ -8,6 +8,9 @@
       </w:pPr>
       <w:r>
         <w:t>Project 3.0</w:t>
+      </w:r>
+      <w:r>
+        <w:t xml:space="preserve"> – Aspirin Comparison</w:t>
       </w:r>
     </w:p>
     <w:p>
@@ -49,7 +52,15 @@
         </w:r>
       </w:hyperlink>
       <w:r>
-        <w:t xml:space="preserve"> for background on liquid chromatography-tandem mass spectrometry (LC-MS/MS).) to analyze the chemical make up of various brands of aspirin.</w:t>
+        <w:t xml:space="preserve"> for background on liquid chromatography-tandem mass spectrometry (LC-MS/MS).) to analyze the chemical </w:t>
+      </w:r>
+      <w:proofErr w:type="spellStart"/>
+      <w:r>
+        <w:t>make up</w:t>
+      </w:r>
+      <w:proofErr w:type="spellEnd"/>
+      <w:r>
+        <w:t xml:space="preserve"> of various brands of aspirin.</w:t>
       </w:r>
     </w:p>
     <w:p>
@@ -57,7 +68,15 @@
         <w:pStyle w:val="BodyText"/>
       </w:pPr>
       <w:r>
-        <w:t>At the current stage of development we are simply interested in whether or not there is a difference between the three different brands of aspirin that we have analyzed to date.</w:t>
+        <w:t xml:space="preserve">At the current stage of </w:t>
+      </w:r>
+      <w:proofErr w:type="gramStart"/>
+      <w:r>
+        <w:t>development</w:t>
+      </w:r>
+      <w:proofErr w:type="gramEnd"/>
+      <w:r>
+        <w:t xml:space="preserve"> we are simply interested in whether or not there is a difference between the three different brands of aspirin that we have analyzed to date.</w:t>
       </w:r>
     </w:p>
     <w:p>
@@ -76,7 +95,15 @@
         </w:numPr>
       </w:pPr>
       <w:r>
-        <w:t>Three pills from three different brands of aspirin. ( Bayer, PV. and Wall)</w:t>
+        <w:t xml:space="preserve">Three pills from three different brands of aspirin. </w:t>
+      </w:r>
+      <w:proofErr w:type="gramStart"/>
+      <w:r>
+        <w:t>( Bayer</w:t>
+      </w:r>
+      <w:proofErr w:type="gramEnd"/>
+      <w:r>
+        <w:t>, PV. and Wall)</w:t>
       </w:r>
     </w:p>
     <w:p>
@@ -144,7 +171,23 @@
         <w:pStyle w:val="FirstParagraph"/>
       </w:pPr>
       <w:r>
-        <w:t>The objective of this project is to take the 63 tab separated text files of aspirin test data, analyze them in R, and test the null hypothesis that the 3 brands of aspirin are the same with a 95% confidence interval. I plan on doing this by utilizing R to pull the data into a dataframe with the columns: Brand, Peak, Replicant, Aliquot, Time, and Intensity. Once this is done, I can more easily navigate and group the data, allowing for easier analysis of it via visualizations and summary functions. Then, I plan on utilizing summary functions to measure the Area Under a Peak (AUP) for each aliquot of each replicant. Finally, I plan on utilizing Analysis of Variance (ANOVA) functions in R to compare the AUP between brands for each peak in order to confirm or deny the null hypothesis.</w:t>
+        <w:t xml:space="preserve">The objective of this project is to take the </w:t>
+      </w:r>
+      <w:proofErr w:type="gramStart"/>
+      <w:r>
+        <w:t>63 tab</w:t>
+      </w:r>
+      <w:proofErr w:type="gramEnd"/>
+      <w:r>
+        <w:t xml:space="preserve"> separated text files of aspirin test data, analyze them in R, and test the null hypothesis that the 3 brands of aspirin are the same with a 95% confidence interval. I plan on doing this by utilizing R to pull the data into a dataframe with the columns: Brand, Peak, Replicant, Aliquot, Time, and Intensity. Once this is done, I can more easily navigate and group the data, allowing for easier analysis of it via visualizations and summary functions. Then, I plan on utilizing summary functions to measure the Area Under a Peak (AUP) for each aliquot of each replicant. Finally, I plan on utilizing Analysis of Variance (ANOVA) functions in R to compare the AUP between brands for each peak </w:t>
+      </w:r>
+      <w:proofErr w:type="gramStart"/>
+      <w:r>
+        <w:t>in order to</w:t>
+      </w:r>
+      <w:proofErr w:type="gramEnd"/>
+      <w:r>
+        <w:t xml:space="preserve"> confirm or deny the null hypothesis.</w:t>
       </w:r>
     </w:p>
     <w:p>
@@ -170,7 +213,15 @@
         <w:pStyle w:val="BodyText"/>
       </w:pPr>
       <w:r>
-        <w:t>Assumptions made for this project include that the scientists who supplied the data utilized a standardized process for attaining the measurements. They also include that there’s the possibility for error within the process utilized to attain the data, and thus I’ll be attempting to correct for it by first removing missing data and also by running the comparison on a version of the dataset with outliers and on a version without outliers. Also, I’ll be skipping over the “blank time” and “blank intensity” columns due to lack of information on what they entail.</w:t>
+        <w:t xml:space="preserve">Assumptions made for this project include that the scientists who supplied the data utilized a standardized process for attaining the measurements. They also include that there’s the possibility for error within the process utilized to attain the data, and thus I’ll be attempting to correct for it by first removing missing data </w:t>
+      </w:r>
+      <w:proofErr w:type="gramStart"/>
+      <w:r>
+        <w:t>and also</w:t>
+      </w:r>
+      <w:proofErr w:type="gramEnd"/>
+      <w:r>
+        <w:t xml:space="preserve"> by running the comparison on a version of the dataset with outliers and on a version without outliers. Also, I’ll be skipping over the “blank time” and “blank intensity” columns due to lack of information on what they entail.</w:t>
       </w:r>
     </w:p>
     <w:p>
@@ -182,7 +233,15 @@
         </w:numPr>
       </w:pPr>
       <w:r>
-        <w:t>Format the data contained in the txt files for use in R. (Make sure to document all of the steps that you have done to prepare the data sets. You should turn in a new data set if you manually edited the data before loading it in R.)</w:t>
+        <w:t xml:space="preserve">Format the data contained in the txt files for use in R. (Make sure to document </w:t>
+      </w:r>
+      <w:proofErr w:type="gramStart"/>
+      <w:r>
+        <w:t>all of</w:t>
+      </w:r>
+      <w:proofErr w:type="gramEnd"/>
+      <w:r>
+        <w:t xml:space="preserve"> the steps that you have done to prepare the data sets. You should turn in a new data set if you manually edited the data before loading it in R.)</w:t>
       </w:r>
     </w:p>
     <w:p>
@@ -193,7 +252,21 @@
         <w:rPr>
           <w:rStyle w:val="VerbatimChar"/>
         </w:rPr>
-        <w:t>##           [,1]</w:t>
+        <w:t xml:space="preserve">##        </w:t>
+      </w:r>
+      <w:proofErr w:type="gramStart"/>
+      <w:r>
+        <w:rPr>
+          <w:rStyle w:val="VerbatimChar"/>
+        </w:rPr>
+        <w:t xml:space="preserve">   [</w:t>
+      </w:r>
+      <w:proofErr w:type="gramEnd"/>
+      <w:r>
+        <w:rPr>
+          <w:rStyle w:val="VerbatimChar"/>
+        </w:rPr>
+        <w:t>,1]</w:t>
       </w:r>
       <w:r>
         <w:br/>
@@ -278,7 +351,35 @@
         <w:rPr>
           <w:rStyle w:val="VerbatimChar"/>
         </w:rPr>
-        <w:t xml:space="preserve">##  Length:4798        Length:4798        Min.   :1.00   Min.   :1.000  </w:t>
+        <w:t>#</w:t>
+      </w:r>
+      <w:proofErr w:type="gramStart"/>
+      <w:r>
+        <w:rPr>
+          <w:rStyle w:val="VerbatimChar"/>
+        </w:rPr>
+        <w:t>#  Length</w:t>
+      </w:r>
+      <w:proofErr w:type="gramEnd"/>
+      <w:r>
+        <w:rPr>
+          <w:rStyle w:val="VerbatimChar"/>
+        </w:rPr>
+        <w:t xml:space="preserve">:4798        </w:t>
+      </w:r>
+      <w:proofErr w:type="spellStart"/>
+      <w:r>
+        <w:rPr>
+          <w:rStyle w:val="VerbatimChar"/>
+        </w:rPr>
+        <w:t>Length:4798</w:t>
+      </w:r>
+      <w:proofErr w:type="spellEnd"/>
+      <w:r>
+        <w:rPr>
+          <w:rStyle w:val="VerbatimChar"/>
+        </w:rPr>
+        <w:t xml:space="preserve">        Min.   :1.00   Min.   :1.000  </w:t>
       </w:r>
       <w:r>
         <w:br/>
@@ -287,7 +388,21 @@
         <w:rPr>
           <w:rStyle w:val="VerbatimChar"/>
         </w:rPr>
-        <w:t xml:space="preserve">##  Class :character   Class :character   1st Qu.:1.00   1st Qu.:1.000  </w:t>
+        <w:t>#</w:t>
+      </w:r>
+      <w:proofErr w:type="gramStart"/>
+      <w:r>
+        <w:rPr>
+          <w:rStyle w:val="VerbatimChar"/>
+        </w:rPr>
+        <w:t>#  Class</w:t>
+      </w:r>
+      <w:proofErr w:type="gramEnd"/>
+      <w:r>
+        <w:rPr>
+          <w:rStyle w:val="VerbatimChar"/>
+        </w:rPr>
+        <w:t xml:space="preserve"> :character   Class :character   1st Qu.:1.00   1st Qu.:1.000  </w:t>
       </w:r>
       <w:r>
         <w:br/>
@@ -341,7 +456,35 @@
         <w:rPr>
           <w:rStyle w:val="VerbatimChar"/>
         </w:rPr>
-        <w:t xml:space="preserve">##  Min.   :2.303   Min.   :    10  </w:t>
+        <w:t>#</w:t>
+      </w:r>
+      <w:proofErr w:type="gramStart"/>
+      <w:r>
+        <w:rPr>
+          <w:rStyle w:val="VerbatimChar"/>
+        </w:rPr>
+        <w:t>#  Min.</w:t>
+      </w:r>
+      <w:proofErr w:type="gramEnd"/>
+      <w:r>
+        <w:rPr>
+          <w:rStyle w:val="VerbatimChar"/>
+        </w:rPr>
+        <w:t xml:space="preserve">   :2.303   Min. </w:t>
+      </w:r>
+      <w:proofErr w:type="gramStart"/>
+      <w:r>
+        <w:rPr>
+          <w:rStyle w:val="VerbatimChar"/>
+        </w:rPr>
+        <w:t xml:space="preserve">  :</w:t>
+      </w:r>
+      <w:proofErr w:type="gramEnd"/>
+      <w:r>
+        <w:rPr>
+          <w:rStyle w:val="VerbatimChar"/>
+        </w:rPr>
+        <w:t xml:space="preserve">    10  </w:t>
       </w:r>
       <w:r>
         <w:br/>
@@ -394,7 +537,23 @@
         <w:pStyle w:val="FirstParagraph"/>
       </w:pPr>
       <w:r>
-        <w:t>Here I loaded all of the data into a dataframe, Data.All.df, in order to make it easier to process and analyze since I would then b</w:t>
+        <w:t xml:space="preserve">Here I loaded </w:t>
+      </w:r>
+      <w:proofErr w:type="gramStart"/>
+      <w:r>
+        <w:t>all of</w:t>
+      </w:r>
+      <w:proofErr w:type="gramEnd"/>
+      <w:r>
+        <w:t xml:space="preserve"> the data into a dataframe, </w:t>
+      </w:r>
+      <w:proofErr w:type="spellStart"/>
+      <w:r>
+        <w:t>Data.All.df</w:t>
+      </w:r>
+      <w:proofErr w:type="spellEnd"/>
+      <w:r>
+        <w:t>, in order to make it easier to process and analyze since I would then b</w:t>
       </w:r>
       <w:r>
         <w:t>e</w:t>
@@ -410,7 +569,15 @@
       </w:r>
       <w:r>
         <w:lastRenderedPageBreak/>
-        <w:t>that they were numerical in order to allow for calculations and visualizations. Finally, I checked for any null values or duplicate values that could indicate issues in the dataset or my data processing. Luckily, neither of these issues were found. Above is a summary of the dataframe.</w:t>
+        <w:t xml:space="preserve">that they were numerical </w:t>
+      </w:r>
+      <w:proofErr w:type="gramStart"/>
+      <w:r>
+        <w:t>in order to</w:t>
+      </w:r>
+      <w:proofErr w:type="gramEnd"/>
+      <w:r>
+        <w:t xml:space="preserve"> allow for calculations and visualizations. Finally, I checked for any null values or duplicate values that could indicate issues in the dataset or my data processing. Luckily, neither of these issues were found. Above is a summary of the dataframe.</w:t>
       </w:r>
     </w:p>
     <w:p>
@@ -925,7 +1092,15 @@
       </w:r>
       <w:r>
         <w:lastRenderedPageBreak/>
-        <w:t>for the peak of all of the replicants, aliquots, and brands. I used this method since the same amount of replicants and aliquots were measured for each brand and peak, and this would allow for a simple visual comparison of the brands at each peak. Small circles represent intensities within each aliquot at each time point while larger circles and the lines connecting them represent the mean intensity and change in mean intensity between the time points for each brand. The three horizontal lines represent the overall average intensity for each brand at each peak. From these charts, I noticed that P.V. brand aspirin had the highest average intensity in all but two peaks, Bayer brand aspirin had the lowest average intensity at all but one peak, and Walgreens brand aspirin had average intensities between Bayer and P.V. at all but one peak.</w:t>
+        <w:t xml:space="preserve">for the peak of </w:t>
+      </w:r>
+      <w:proofErr w:type="gramStart"/>
+      <w:r>
+        <w:t>all of</w:t>
+      </w:r>
+      <w:proofErr w:type="gramEnd"/>
+      <w:r>
+        <w:t xml:space="preserve"> the replicants, aliquots, and brands. I used this method since the same amount of replicants and aliquots were measured for each brand and peak, and this would allow for a simple visual comparison of the brands at each peak. Small circles represent intensities within each aliquot at each time point while larger circles and the lines connecting them represent the mean intensity and change in mean intensity between the time points for each brand. The three horizontal lines represent the overall average intensity for each brand at each peak. From these charts, I noticed that P.V. brand aspirin had the highest average intensity in all but two peaks, Bayer brand aspirin had the lowest average intensity at all but one peak, and Walgreens brand aspirin had average intensities between Bayer and P.V. at all but one peak.</w:t>
       </w:r>
     </w:p>
     <w:p>
@@ -933,7 +1108,23 @@
         <w:pStyle w:val="BodyText"/>
       </w:pPr>
       <w:r>
-        <w:t>The above chart also shows many outliers in the dataset due to inconsistencies between replicants and aliquots within the same brand and time point. Due to the data being taken into account for this project being the area under the curve of each of the aliquots and due to myself not having access to the researchers in order to ask further questions, I’ve decided to test the null hypothesis with and without outliers being removed. In order to remove the outliers, I’ll be removing intensities in each aliquot that are either above 1.5 times the interquartile range plus the third quartile or below 1.5 times the interquartile range minus the first quartile of each aliquot.</w:t>
+        <w:t xml:space="preserve">The above chart also shows many outliers in the dataset due to inconsistencies between replicants and aliquots within the same brand and time point. Due to the data being </w:t>
+      </w:r>
+      <w:proofErr w:type="gramStart"/>
+      <w:r>
+        <w:t>taken into account</w:t>
+      </w:r>
+      <w:proofErr w:type="gramEnd"/>
+      <w:r>
+        <w:t xml:space="preserve"> for this project being the area under the curve of each of the aliquots and due to myself not having access to the researchers in order to ask further questions, I’ve decided to test the null hypothesis with and without outliers being removed. </w:t>
+      </w:r>
+      <w:proofErr w:type="gramStart"/>
+      <w:r>
+        <w:t>In order to</w:t>
+      </w:r>
+      <w:proofErr w:type="gramEnd"/>
+      <w:r>
+        <w:t xml:space="preserve"> remove the outliers, I’ll be removing intensities in each aliquot that are either above 1.5 times the interquartile range plus the third quartile or below 1.5 times the interquartile range minus the first quartile of each aliquot.</w:t>
       </w:r>
     </w:p>
     <w:p>
@@ -1225,7 +1416,36 @@
         <w:pStyle w:val="BodyText"/>
       </w:pPr>
       <w:r>
-        <w:t>Here I confirmed that my method for removing the outliers worked by plotting box plots for one of the peaks in order to check if the outliers are still present. Now, none of the outliers are present in the Data.All.df.No.Outliers dataframe while the Data.All.df dataframe is keeping all outliers.</w:t>
+        <w:t xml:space="preserve">Here I confirmed that my method for removing the outliers worked by plotting box plots for one of the peaks </w:t>
+      </w:r>
+      <w:proofErr w:type="gramStart"/>
+      <w:r>
+        <w:t>in order to</w:t>
+      </w:r>
+      <w:proofErr w:type="gramEnd"/>
+      <w:r>
+        <w:t xml:space="preserve"> check if the outliers are still present. Now, none of the outliers are present in the </w:t>
+      </w:r>
+      <w:proofErr w:type="spellStart"/>
+      <w:r>
+        <w:t>Data.All.df.</w:t>
+      </w:r>
+      <w:proofErr w:type="gramStart"/>
+      <w:r>
+        <w:t>No.Outliers</w:t>
+      </w:r>
+      <w:proofErr w:type="spellEnd"/>
+      <w:proofErr w:type="gramEnd"/>
+      <w:r>
+        <w:t xml:space="preserve"> dataframe while the </w:t>
+      </w:r>
+      <w:proofErr w:type="spellStart"/>
+      <w:r>
+        <w:t>Data.All.df</w:t>
+      </w:r>
+      <w:proofErr w:type="spellEnd"/>
+      <w:r>
+        <w:t xml:space="preserve"> dataframe is keeping all outliers.</w:t>
       </w:r>
     </w:p>
     <w:p>
@@ -1290,9 +1510,11 @@
               <w:pStyle w:val="Compact"/>
               <w:jc w:val="right"/>
             </w:pPr>
+            <w:proofErr w:type="spellStart"/>
             <w:r>
               <w:t>Standard_Deviation</w:t>
             </w:r>
+            <w:proofErr w:type="spellEnd"/>
           </w:p>
         </w:tc>
         <w:tc>
@@ -1402,7 +1624,15 @@
         <w:pStyle w:val="BodyText"/>
       </w:pPr>
       <w:r>
-        <w:t>Here I obtained some summary statistics in order to compare the 3 brands of aspirin in the 2 new datasets (with outliers and without outliers). I then grouped the data by peak, brand, replicant, and aliquot. Then I obtained the count, standard deviation, and mean of each group. The mean would also be considered the area under the peak for this dataset, so I labeled it as AUP. Afterwards I printed the first 6 rows of each of these datasets.</w:t>
+        <w:t xml:space="preserve">Here I obtained some summary statistics </w:t>
+      </w:r>
+      <w:proofErr w:type="gramStart"/>
+      <w:r>
+        <w:t>in order to</w:t>
+      </w:r>
+      <w:proofErr w:type="gramEnd"/>
+      <w:r>
+        <w:t xml:space="preserve"> compare the 3 brands of aspirin in the 2 new datasets (with outliers and without outliers). I then grouped the data by peak, brand, replicant, and aliquot. Then I obtained the count, standard deviation, and mean of each group. The mean would also be considered the area under the peak for this dataset, so I labeled it as AUP. Afterwards I printed the first 6 rows of each of these datasets.</w:t>
       </w:r>
     </w:p>
     <w:p>
@@ -1421,7 +1651,35 @@
         <w:rPr>
           <w:rStyle w:val="VerbatimChar"/>
         </w:rPr>
-        <w:t>##              Df    Sum Sq   Mean Sq F value Pr(&gt;F)</w:t>
+        <w:t xml:space="preserve">##              </w:t>
+      </w:r>
+      <w:proofErr w:type="spellStart"/>
+      <w:r>
+        <w:rPr>
+          <w:rStyle w:val="VerbatimChar"/>
+        </w:rPr>
+        <w:t>Df</w:t>
+      </w:r>
+      <w:proofErr w:type="spellEnd"/>
+      <w:r>
+        <w:rPr>
+          <w:rStyle w:val="VerbatimChar"/>
+        </w:rPr>
+        <w:t xml:space="preserve">    Sum Sq   Mean Sq F value </w:t>
+      </w:r>
+      <w:proofErr w:type="spellStart"/>
+      <w:r>
+        <w:rPr>
+          <w:rStyle w:val="VerbatimChar"/>
+        </w:rPr>
+        <w:t>Pr</w:t>
+      </w:r>
+      <w:proofErr w:type="spellEnd"/>
+      <w:r>
+        <w:rPr>
+          <w:rStyle w:val="VerbatimChar"/>
+        </w:rPr>
+        <w:t>(&gt;F)</w:t>
       </w:r>
       <w:r>
         <w:br/>
@@ -1430,7 +1688,21 @@
         <w:rPr>
           <w:rStyle w:val="VerbatimChar"/>
         </w:rPr>
-        <w:t>## Brand         2 1.446e+07   7229092   0.028  0.973</w:t>
+        <w:t xml:space="preserve">## Brand         2 1.446e+07   7229092   </w:t>
+      </w:r>
+      <w:proofErr w:type="gramStart"/>
+      <w:r>
+        <w:rPr>
+          <w:rStyle w:val="VerbatimChar"/>
+        </w:rPr>
+        <w:t>0.028  0</w:t>
+      </w:r>
+      <w:proofErr w:type="gramEnd"/>
+      <w:r>
+        <w:rPr>
+          <w:rStyle w:val="VerbatimChar"/>
+        </w:rPr>
+        <w:t>.973</w:t>
       </w:r>
       <w:r>
         <w:br/>
@@ -1459,7 +1731,21 @@
         <w:rPr>
           <w:rStyle w:val="VerbatimChar"/>
         </w:rPr>
-        <w:t xml:space="preserve">##  Pairwise comparisons using t tests with pooled SD </w:t>
+        <w:t>#</w:t>
+      </w:r>
+      <w:proofErr w:type="gramStart"/>
+      <w:r>
+        <w:rPr>
+          <w:rStyle w:val="VerbatimChar"/>
+        </w:rPr>
+        <w:t>#  Pairwise</w:t>
+      </w:r>
+      <w:proofErr w:type="gramEnd"/>
+      <w:r>
+        <w:rPr>
+          <w:rStyle w:val="VerbatimChar"/>
+        </w:rPr>
+        <w:t xml:space="preserve"> comparisons using t tests with pooled SD </w:t>
       </w:r>
       <w:r>
         <w:br/>
@@ -1477,7 +1763,35 @@
         <w:rPr>
           <w:rStyle w:val="VerbatimChar"/>
         </w:rPr>
-        <w:t xml:space="preserve">## data:  Aliquots_AUP$AUP and Aliquots_AUP$Brand </w:t>
+        <w:t xml:space="preserve">## data:  </w:t>
+      </w:r>
+      <w:proofErr w:type="spellStart"/>
+      <w:r>
+        <w:rPr>
+          <w:rStyle w:val="VerbatimChar"/>
+        </w:rPr>
+        <w:t>Aliquots_AUP$AUP</w:t>
+      </w:r>
+      <w:proofErr w:type="spellEnd"/>
+      <w:r>
+        <w:rPr>
+          <w:rStyle w:val="VerbatimChar"/>
+        </w:rPr>
+        <w:t xml:space="preserve"> and </w:t>
+      </w:r>
+      <w:proofErr w:type="spellStart"/>
+      <w:r>
+        <w:rPr>
+          <w:rStyle w:val="VerbatimChar"/>
+        </w:rPr>
+        <w:t>Aliquots_AUP$Brand</w:t>
+      </w:r>
+      <w:proofErr w:type="spellEnd"/>
+      <w:r>
+        <w:rPr>
+          <w:rStyle w:val="VerbatimChar"/>
+        </w:rPr>
+        <w:t xml:space="preserve"> </w:t>
       </w:r>
       <w:r>
         <w:br/>
@@ -1542,7 +1856,35 @@
         <w:rPr>
           <w:rStyle w:val="VerbatimChar"/>
         </w:rPr>
-        <w:t>##              Df    Sum Sq   Mean Sq F value Pr(&gt;F)</w:t>
+        <w:t xml:space="preserve">##              </w:t>
+      </w:r>
+      <w:proofErr w:type="spellStart"/>
+      <w:r>
+        <w:rPr>
+          <w:rStyle w:val="VerbatimChar"/>
+        </w:rPr>
+        <w:t>Df</w:t>
+      </w:r>
+      <w:proofErr w:type="spellEnd"/>
+      <w:r>
+        <w:rPr>
+          <w:rStyle w:val="VerbatimChar"/>
+        </w:rPr>
+        <w:t xml:space="preserve">    Sum Sq   Mean Sq F value </w:t>
+      </w:r>
+      <w:proofErr w:type="spellStart"/>
+      <w:r>
+        <w:rPr>
+          <w:rStyle w:val="VerbatimChar"/>
+        </w:rPr>
+        <w:t>Pr</w:t>
+      </w:r>
+      <w:proofErr w:type="spellEnd"/>
+      <w:r>
+        <w:rPr>
+          <w:rStyle w:val="VerbatimChar"/>
+        </w:rPr>
+        <w:t>(&gt;F)</w:t>
       </w:r>
       <w:r>
         <w:br/>
@@ -1551,7 +1893,21 @@
         <w:rPr>
           <w:rStyle w:val="VerbatimChar"/>
         </w:rPr>
-        <w:t>## Brand         2 1.270e+08  63487548   0.317  0.729</w:t>
+        <w:t>## Brand         2 1.270e+</w:t>
+      </w:r>
+      <w:proofErr w:type="gramStart"/>
+      <w:r>
+        <w:rPr>
+          <w:rStyle w:val="VerbatimChar"/>
+        </w:rPr>
+        <w:t>08  63487548</w:t>
+      </w:r>
+      <w:proofErr w:type="gramEnd"/>
+      <w:r>
+        <w:rPr>
+          <w:rStyle w:val="VerbatimChar"/>
+        </w:rPr>
+        <w:t xml:space="preserve">   0.317  0.729</w:t>
       </w:r>
       <w:r>
         <w:br/>
@@ -1580,7 +1936,21 @@
         <w:rPr>
           <w:rStyle w:val="VerbatimChar"/>
         </w:rPr>
-        <w:t xml:space="preserve">##  Pairwise comparisons using t tests with pooled SD </w:t>
+        <w:t>#</w:t>
+      </w:r>
+      <w:proofErr w:type="gramStart"/>
+      <w:r>
+        <w:rPr>
+          <w:rStyle w:val="VerbatimChar"/>
+        </w:rPr>
+        <w:t>#  Pairwise</w:t>
+      </w:r>
+      <w:proofErr w:type="gramEnd"/>
+      <w:r>
+        <w:rPr>
+          <w:rStyle w:val="VerbatimChar"/>
+        </w:rPr>
+        <w:t xml:space="preserve"> comparisons using t tests with pooled SD </w:t>
       </w:r>
       <w:r>
         <w:br/>
@@ -1598,7 +1968,35 @@
         <w:rPr>
           <w:rStyle w:val="VerbatimChar"/>
         </w:rPr>
-        <w:t xml:space="preserve">## data:  Aliquots_AUP.No.Outliers$AUP and Aliquots_AUP.No.Outliers$Brand </w:t>
+        <w:t xml:space="preserve">## data:  </w:t>
+      </w:r>
+      <w:proofErr w:type="spellStart"/>
+      <w:r>
+        <w:rPr>
+          <w:rStyle w:val="VerbatimChar"/>
+        </w:rPr>
+        <w:t>Aliquots_AUP.No.Outliers$AUP</w:t>
+      </w:r>
+      <w:proofErr w:type="spellEnd"/>
+      <w:r>
+        <w:rPr>
+          <w:rStyle w:val="VerbatimChar"/>
+        </w:rPr>
+        <w:t xml:space="preserve"> and </w:t>
+      </w:r>
+      <w:proofErr w:type="spellStart"/>
+      <w:r>
+        <w:rPr>
+          <w:rStyle w:val="VerbatimChar"/>
+        </w:rPr>
+        <w:t>Aliquots_AUP.No.Outliers$Brand</w:t>
+      </w:r>
+      <w:proofErr w:type="spellEnd"/>
+      <w:r>
+        <w:rPr>
+          <w:rStyle w:val="VerbatimChar"/>
+        </w:rPr>
+        <w:t xml:space="preserve"> </w:t>
       </w:r>
       <w:r>
         <w:br/>
@@ -1701,9 +2099,11 @@
             <w:pPr>
               <w:pStyle w:val="Compact"/>
             </w:pPr>
+            <w:proofErr w:type="spellStart"/>
             <w:r>
               <w:t>AoV_P_Value</w:t>
             </w:r>
+            <w:proofErr w:type="spellEnd"/>
           </w:p>
         </w:tc>
         <w:tc>
@@ -1714,9 +2114,11 @@
             <w:pPr>
               <w:pStyle w:val="Compact"/>
             </w:pPr>
+            <w:proofErr w:type="spellStart"/>
             <w:r>
               <w:t>Pairwise_T_Test_P_Value</w:t>
             </w:r>
+            <w:proofErr w:type="spellEnd"/>
           </w:p>
         </w:tc>
       </w:tr>
@@ -2001,7 +2403,23 @@
         <w:pStyle w:val="BodyText"/>
       </w:pPr>
       <w:r>
-        <w:t>Here I conducted a one way analysis of variance to check if brand has an effect on the area under the peak as well as a pairwise t-test with no adjustment for error to check if there was a significant difference that can be found between the individual brands. One-way ANOVA is generally used to find out if there’s a statistically significant difference between the means of 3 or more independent groups. It allows me to generate an F value that can be in used to obtain a P statistic which allows for measures of significance. The T-test is a common hypothesis test based on the Student’s t-distribution that’s often used to make pairwise comparisons.</w:t>
+        <w:t xml:space="preserve">Here I conducted a </w:t>
+      </w:r>
+      <w:proofErr w:type="gramStart"/>
+      <w:r>
+        <w:t>one way</w:t>
+      </w:r>
+      <w:proofErr w:type="gramEnd"/>
+      <w:r>
+        <w:t xml:space="preserve"> analysis of variance to check if brand has an effect on the area under the peak as well as a pairwise t-test with no adjustment for error to check if there was a significant difference that can be found between the individual brands. One-way ANOVA is generally used to find out if there’s a statistically significant difference between the means of 3 or more independent groups. It allows me to generate an F value that can be in used to obtain a P statistic which allows for measures of significance. The T-test is a common hypothesis test based on the </w:t>
+      </w:r>
+      <w:proofErr w:type="gramStart"/>
+      <w:r>
+        <w:t>Student’s</w:t>
+      </w:r>
+      <w:proofErr w:type="gramEnd"/>
+      <w:r>
+        <w:t xml:space="preserve"> t-distribution that’s often used to make pairwise comparisons.</w:t>
       </w:r>
     </w:p>
     <w:p>
@@ -2009,7 +2427,15 @@
         <w:pStyle w:val="BodyText"/>
       </w:pPr>
       <w:r>
-        <w:t>These tests were ran on the datasets with and without outliers. At a 95% confidence interval, there was no significant difference found in either of the brands. The pairwise t-tests with and without outliers also did not find a significant difference between the brands.</w:t>
+        <w:t xml:space="preserve">These tests were </w:t>
+      </w:r>
+      <w:proofErr w:type="gramStart"/>
+      <w:r>
+        <w:t>ran</w:t>
+      </w:r>
+      <w:proofErr w:type="gramEnd"/>
+      <w:r>
+        <w:t xml:space="preserve"> on the datasets with and without outliers. At a 95% confidence interval, there was no significant difference found in either of the brands. The pairwise t-tests with and without outliers also did not find a significant difference between the brands.</w:t>
       </w:r>
     </w:p>
     <w:p>
@@ -2500,7 +2926,35 @@
         <w:rPr>
           <w:rStyle w:val="VerbatimChar"/>
         </w:rPr>
-        <w:t>##                diff       lwr      upr     p adj</w:t>
+        <w:t xml:space="preserve">##                diff       </w:t>
+      </w:r>
+      <w:proofErr w:type="spellStart"/>
+      <w:r>
+        <w:rPr>
+          <w:rStyle w:val="VerbatimChar"/>
+        </w:rPr>
+        <w:t>lwr</w:t>
+      </w:r>
+      <w:proofErr w:type="spellEnd"/>
+      <w:r>
+        <w:rPr>
+          <w:rStyle w:val="VerbatimChar"/>
+        </w:rPr>
+        <w:t xml:space="preserve">      </w:t>
+      </w:r>
+      <w:proofErr w:type="spellStart"/>
+      <w:r>
+        <w:rPr>
+          <w:rStyle w:val="VerbatimChar"/>
+        </w:rPr>
+        <w:t>upr</w:t>
+      </w:r>
+      <w:proofErr w:type="spellEnd"/>
+      <w:r>
+        <w:rPr>
+          <w:rStyle w:val="VerbatimChar"/>
+        </w:rPr>
+        <w:t xml:space="preserve">     p adj</w:t>
       </w:r>
       <w:r>
         <w:br/>
@@ -2528,7 +2982,21 @@
         <w:rPr>
           <w:rStyle w:val="VerbatimChar"/>
         </w:rPr>
-        <w:t>## Wal-P.V    275.3757 -5681.207 6231.958 0.9934445</w:t>
+        <w:t>## Wal-</w:t>
+      </w:r>
+      <w:proofErr w:type="gramStart"/>
+      <w:r>
+        <w:rPr>
+          <w:rStyle w:val="VerbatimChar"/>
+        </w:rPr>
+        <w:t>P.V</w:t>
+      </w:r>
+      <w:proofErr w:type="gramEnd"/>
+      <w:r>
+        <w:rPr>
+          <w:rStyle w:val="VerbatimChar"/>
+        </w:rPr>
+        <w:t xml:space="preserve">    275.3757 -5681.207 6231.958 0.9934445</w:t>
       </w:r>
     </w:p>
     <w:p>
@@ -2539,7 +3007,21 @@
         <w:rPr>
           <w:rStyle w:val="VerbatimChar"/>
         </w:rPr>
-        <w:t>## # A tibble: 3 x 10</w:t>
+        <w:t xml:space="preserve">## # A </w:t>
+      </w:r>
+      <w:proofErr w:type="spellStart"/>
+      <w:r>
+        <w:rPr>
+          <w:rStyle w:val="VerbatimChar"/>
+        </w:rPr>
+        <w:t>tibble</w:t>
+      </w:r>
+      <w:proofErr w:type="spellEnd"/>
+      <w:r>
+        <w:rPr>
+          <w:rStyle w:val="VerbatimChar"/>
+        </w:rPr>
+        <w:t>: 3 x 10</w:t>
       </w:r>
       <w:r>
         <w:br/>
@@ -2548,8 +3030,60 @@
         <w:rPr>
           <w:rStyle w:val="VerbatimChar"/>
         </w:rPr>
-        <w:t>##   .y.   group1 group2    n1    n2 statistic    df     p p.adj p.adj.signif</w:t>
-      </w:r>
+        <w:t xml:space="preserve">## </w:t>
+      </w:r>
+      <w:proofErr w:type="gramStart"/>
+      <w:r>
+        <w:rPr>
+          <w:rStyle w:val="VerbatimChar"/>
+        </w:rPr>
+        <w:t xml:space="preserve">  .</w:t>
+      </w:r>
+      <w:proofErr w:type="gramEnd"/>
+      <w:r>
+        <w:rPr>
+          <w:rStyle w:val="VerbatimChar"/>
+        </w:rPr>
+        <w:t xml:space="preserve">y.   group1 group2    n1    n2 statistic    </w:t>
+      </w:r>
+      <w:proofErr w:type="spellStart"/>
+      <w:r>
+        <w:rPr>
+          <w:rStyle w:val="VerbatimChar"/>
+        </w:rPr>
+        <w:t>df</w:t>
+      </w:r>
+      <w:proofErr w:type="spellEnd"/>
+      <w:r>
+        <w:rPr>
+          <w:rStyle w:val="VerbatimChar"/>
+        </w:rPr>
+        <w:t xml:space="preserve">     p </w:t>
+      </w:r>
+      <w:proofErr w:type="spellStart"/>
+      <w:r>
+        <w:rPr>
+          <w:rStyle w:val="VerbatimChar"/>
+        </w:rPr>
+        <w:t>p.adj</w:t>
+      </w:r>
+      <w:proofErr w:type="spellEnd"/>
+      <w:r>
+        <w:rPr>
+          <w:rStyle w:val="VerbatimChar"/>
+        </w:rPr>
+        <w:t xml:space="preserve"> </w:t>
+      </w:r>
+      <w:proofErr w:type="spellStart"/>
+      <w:proofErr w:type="gramStart"/>
+      <w:r>
+        <w:rPr>
+          <w:rStyle w:val="VerbatimChar"/>
+        </w:rPr>
+        <w:t>p.adj.signif</w:t>
+      </w:r>
+      <w:proofErr w:type="spellEnd"/>
+      <w:proofErr w:type="gramEnd"/>
       <w:r>
         <w:br/>
       </w:r>
@@ -2557,7 +3091,63 @@
         <w:rPr>
           <w:rStyle w:val="VerbatimChar"/>
         </w:rPr>
-        <w:t xml:space="preserve">## * &lt;chr&gt; &lt;chr&gt;  &lt;chr&gt;  &lt;int&gt; &lt;int&gt;     &lt;dbl&gt; &lt;dbl&gt; &lt;dbl&gt; &lt;dbl&gt; &lt;chr&gt;       </w:t>
+        <w:t>## * &lt;chr&gt; &lt;chr&gt;  &lt;chr&gt;  &lt;int&gt; &lt;int&gt;     &lt;</w:t>
+      </w:r>
+      <w:proofErr w:type="spellStart"/>
+      <w:r>
+        <w:rPr>
+          <w:rStyle w:val="VerbatimChar"/>
+        </w:rPr>
+        <w:t>dbl</w:t>
+      </w:r>
+      <w:proofErr w:type="spellEnd"/>
+      <w:r>
+        <w:rPr>
+          <w:rStyle w:val="VerbatimChar"/>
+        </w:rPr>
+        <w:t>&gt; &lt;</w:t>
+      </w:r>
+      <w:proofErr w:type="spellStart"/>
+      <w:r>
+        <w:rPr>
+          <w:rStyle w:val="VerbatimChar"/>
+        </w:rPr>
+        <w:t>dbl</w:t>
+      </w:r>
+      <w:proofErr w:type="spellEnd"/>
+      <w:r>
+        <w:rPr>
+          <w:rStyle w:val="VerbatimChar"/>
+        </w:rPr>
+        <w:t>&gt; &lt;</w:t>
+      </w:r>
+      <w:proofErr w:type="spellStart"/>
+      <w:r>
+        <w:rPr>
+          <w:rStyle w:val="VerbatimChar"/>
+        </w:rPr>
+        <w:t>dbl</w:t>
+      </w:r>
+      <w:proofErr w:type="spellEnd"/>
+      <w:r>
+        <w:rPr>
+          <w:rStyle w:val="VerbatimChar"/>
+        </w:rPr>
+        <w:t>&gt; &lt;</w:t>
+      </w:r>
+      <w:proofErr w:type="spellStart"/>
+      <w:r>
+        <w:rPr>
+          <w:rStyle w:val="VerbatimChar"/>
+        </w:rPr>
+        <w:t>dbl</w:t>
+      </w:r>
+      <w:proofErr w:type="spellEnd"/>
+      <w:r>
+        <w:rPr>
+          <w:rStyle w:val="VerbatimChar"/>
+        </w:rPr>
+        <w:t xml:space="preserve">&gt; &lt;chr&gt;       </w:t>
       </w:r>
       <w:r>
         <w:br/>
@@ -2595,7 +3185,35 @@
         <w:rPr>
           <w:rStyle w:val="VerbatimChar"/>
         </w:rPr>
-        <w:t>##                diff       lwr      upr     p adj</w:t>
+        <w:t xml:space="preserve">##                diff       </w:t>
+      </w:r>
+      <w:proofErr w:type="spellStart"/>
+      <w:r>
+        <w:rPr>
+          <w:rStyle w:val="VerbatimChar"/>
+        </w:rPr>
+        <w:t>lwr</w:t>
+      </w:r>
+      <w:proofErr w:type="spellEnd"/>
+      <w:r>
+        <w:rPr>
+          <w:rStyle w:val="VerbatimChar"/>
+        </w:rPr>
+        <w:t xml:space="preserve">      </w:t>
+      </w:r>
+      <w:proofErr w:type="spellStart"/>
+      <w:r>
+        <w:rPr>
+          <w:rStyle w:val="VerbatimChar"/>
+        </w:rPr>
+        <w:t>upr</w:t>
+      </w:r>
+      <w:proofErr w:type="spellEnd"/>
+      <w:r>
+        <w:rPr>
+          <w:rStyle w:val="VerbatimChar"/>
+        </w:rPr>
+        <w:t xml:space="preserve">     p adj</w:t>
       </w:r>
       <w:r>
         <w:br/>
@@ -2622,7 +3240,21 @@
         <w:rPr>
           <w:rStyle w:val="VerbatimChar"/>
         </w:rPr>
-        <w:t>## Wal-P.V    275.3757 -5681.207 6231.958 0.9934445</w:t>
+        <w:t>## Wal-</w:t>
+      </w:r>
+      <w:proofErr w:type="gramStart"/>
+      <w:r>
+        <w:rPr>
+          <w:rStyle w:val="VerbatimChar"/>
+        </w:rPr>
+        <w:t>P.V</w:t>
+      </w:r>
+      <w:proofErr w:type="gramEnd"/>
+      <w:r>
+        <w:rPr>
+          <w:rStyle w:val="VerbatimChar"/>
+        </w:rPr>
+        <w:t xml:space="preserve">    275.3757 -5681.207 6231.958 0.9934445</w:t>
       </w:r>
     </w:p>
     <w:p>
@@ -2633,7 +3265,21 @@
         <w:rPr>
           <w:rStyle w:val="VerbatimChar"/>
         </w:rPr>
-        <w:t>## # A tibble: 3 x 10</w:t>
+        <w:t xml:space="preserve">## # A </w:t>
+      </w:r>
+      <w:proofErr w:type="spellStart"/>
+      <w:r>
+        <w:rPr>
+          <w:rStyle w:val="VerbatimChar"/>
+        </w:rPr>
+        <w:t>tibble</w:t>
+      </w:r>
+      <w:proofErr w:type="spellEnd"/>
+      <w:r>
+        <w:rPr>
+          <w:rStyle w:val="VerbatimChar"/>
+        </w:rPr>
+        <w:t>: 3 x 10</w:t>
       </w:r>
       <w:r>
         <w:br/>
@@ -2642,8 +3288,60 @@
         <w:rPr>
           <w:rStyle w:val="VerbatimChar"/>
         </w:rPr>
-        <w:t>##   .y.   group1 group2    n1    n2 statistic    df     p p.adj p.adj.signif</w:t>
-      </w:r>
+        <w:t xml:space="preserve">## </w:t>
+      </w:r>
+      <w:proofErr w:type="gramStart"/>
+      <w:r>
+        <w:rPr>
+          <w:rStyle w:val="VerbatimChar"/>
+        </w:rPr>
+        <w:t xml:space="preserve">  .</w:t>
+      </w:r>
+      <w:proofErr w:type="gramEnd"/>
+      <w:r>
+        <w:rPr>
+          <w:rStyle w:val="VerbatimChar"/>
+        </w:rPr>
+        <w:t xml:space="preserve">y.   group1 group2    n1    n2 statistic    </w:t>
+      </w:r>
+      <w:proofErr w:type="spellStart"/>
+      <w:r>
+        <w:rPr>
+          <w:rStyle w:val="VerbatimChar"/>
+        </w:rPr>
+        <w:t>df</w:t>
+      </w:r>
+      <w:proofErr w:type="spellEnd"/>
+      <w:r>
+        <w:rPr>
+          <w:rStyle w:val="VerbatimChar"/>
+        </w:rPr>
+        <w:t xml:space="preserve">     p </w:t>
+      </w:r>
+      <w:proofErr w:type="spellStart"/>
+      <w:r>
+        <w:rPr>
+          <w:rStyle w:val="VerbatimChar"/>
+        </w:rPr>
+        <w:t>p.adj</w:t>
+      </w:r>
+      <w:proofErr w:type="spellEnd"/>
+      <w:r>
+        <w:rPr>
+          <w:rStyle w:val="VerbatimChar"/>
+        </w:rPr>
+        <w:t xml:space="preserve"> </w:t>
+      </w:r>
+      <w:proofErr w:type="spellStart"/>
+      <w:proofErr w:type="gramStart"/>
+      <w:r>
+        <w:rPr>
+          <w:rStyle w:val="VerbatimChar"/>
+        </w:rPr>
+        <w:t>p.adj.signif</w:t>
+      </w:r>
+      <w:proofErr w:type="spellEnd"/>
+      <w:proofErr w:type="gramEnd"/>
       <w:r>
         <w:br/>
       </w:r>
@@ -2651,7 +3349,63 @@
         <w:rPr>
           <w:rStyle w:val="VerbatimChar"/>
         </w:rPr>
-        <w:t xml:space="preserve">## * &lt;chr&gt; &lt;chr&gt;  &lt;chr&gt;  &lt;int&gt; &lt;int&gt;     &lt;dbl&gt; &lt;dbl&gt; &lt;dbl&gt; &lt;dbl&gt; &lt;chr&gt;       </w:t>
+        <w:t>## * &lt;chr&gt; &lt;chr&gt;  &lt;chr&gt;  &lt;int&gt; &lt;int&gt;     &lt;</w:t>
+      </w:r>
+      <w:proofErr w:type="spellStart"/>
+      <w:r>
+        <w:rPr>
+          <w:rStyle w:val="VerbatimChar"/>
+        </w:rPr>
+        <w:t>dbl</w:t>
+      </w:r>
+      <w:proofErr w:type="spellEnd"/>
+      <w:r>
+        <w:rPr>
+          <w:rStyle w:val="VerbatimChar"/>
+        </w:rPr>
+        <w:t>&gt; &lt;</w:t>
+      </w:r>
+      <w:proofErr w:type="spellStart"/>
+      <w:r>
+        <w:rPr>
+          <w:rStyle w:val="VerbatimChar"/>
+        </w:rPr>
+        <w:t>dbl</w:t>
+      </w:r>
+      <w:proofErr w:type="spellEnd"/>
+      <w:r>
+        <w:rPr>
+          <w:rStyle w:val="VerbatimChar"/>
+        </w:rPr>
+        <w:t>&gt; &lt;</w:t>
+      </w:r>
+      <w:proofErr w:type="spellStart"/>
+      <w:r>
+        <w:rPr>
+          <w:rStyle w:val="VerbatimChar"/>
+        </w:rPr>
+        <w:t>dbl</w:t>
+      </w:r>
+      <w:proofErr w:type="spellEnd"/>
+      <w:r>
+        <w:rPr>
+          <w:rStyle w:val="VerbatimChar"/>
+        </w:rPr>
+        <w:t>&gt; &lt;</w:t>
+      </w:r>
+      <w:proofErr w:type="spellStart"/>
+      <w:r>
+        <w:rPr>
+          <w:rStyle w:val="VerbatimChar"/>
+        </w:rPr>
+        <w:t>dbl</w:t>
+      </w:r>
+      <w:proofErr w:type="spellEnd"/>
+      <w:r>
+        <w:rPr>
+          <w:rStyle w:val="VerbatimChar"/>
+        </w:rPr>
+        <w:t xml:space="preserve">&gt; &lt;chr&gt;       </w:t>
       </w:r>
       <w:r>
         <w:br/>
@@ -2727,15 +3481,14 @@
               <w:pStyle w:val="Compact"/>
               <w:jc w:val="right"/>
             </w:pPr>
+            <w:proofErr w:type="spellStart"/>
             <w:r>
               <w:t>Tukey_Kramer</w:t>
             </w:r>
             <w:r>
-              <w:t>_</w:t>
+              <w:t>_P_Values</w:t>
             </w:r>
-            <w:r>
-              <w:t>P_Values</w:t>
-            </w:r>
+            <w:proofErr w:type="spellEnd"/>
           </w:p>
         </w:tc>
         <w:tc>
@@ -2747,12 +3500,14 @@
               <w:pStyle w:val="Compact"/>
               <w:jc w:val="right"/>
             </w:pPr>
+            <w:proofErr w:type="spellStart"/>
             <w:r>
               <w:t>Bonferroni</w:t>
             </w:r>
             <w:r>
               <w:t>_P_Values</w:t>
             </w:r>
+            <w:proofErr w:type="spellEnd"/>
           </w:p>
         </w:tc>
       </w:tr>
@@ -3023,7 +3778,23 @@
         <w:pStyle w:val="BodyText"/>
       </w:pPr>
       <w:r>
-        <w:t>Here, for further analysis I ran a Tukey-Kramer post-hoc test which has an error correction that assists when comparing pairs within a group with sample sizes that aren’t exactly the same. This isn’t the case in this study as although the amount of measurements within each aliquot vary between 20 and 29, the analysis is being done on the area under the peak for each aliquot, or in other words, the mean of each aliquot. The Tukey-Kramer method is optimally used when all possible pairs of a group are being compared.</w:t>
+        <w:t xml:space="preserve">Here, for further analysis I ran a Tukey-Kramer post-hoc test which has an error correction that assists when comparing pairs within a group with sample sizes that aren’t </w:t>
+      </w:r>
+      <w:proofErr w:type="gramStart"/>
+      <w:r>
+        <w:t>exactly the same</w:t>
+      </w:r>
+      <w:proofErr w:type="gramEnd"/>
+      <w:r>
+        <w:t xml:space="preserve">. This isn’t the case in this study as although the amount of measurements within each aliquot </w:t>
+      </w:r>
+      <w:proofErr w:type="gramStart"/>
+      <w:r>
+        <w:t>vary</w:t>
+      </w:r>
+      <w:proofErr w:type="gramEnd"/>
+      <w:r>
+        <w:t xml:space="preserve"> between 20 and 29, the analysis is being done on the area under the peak for each aliquot, or in other words, the mean of each aliquot. The Tukey-Kramer method is optimally used when all possible pairs of a group are being compared.</w:t>
       </w:r>
     </w:p>
     <w:p>
@@ -3380,7 +4151,15 @@
       </w:pPr>
       <w:r>
         <w:lastRenderedPageBreak/>
-        <w:t>Here, I also ran a Bonferroni post-hoc test which has an error correction that, similarly to the Tukey-Kramer test, also assists when comparing pairs within a group with sample sizes that aren’t exactly the same. This test is optimally used when a subset of pairs from a group is being compared.</w:t>
+        <w:t xml:space="preserve">Here, I also ran a Bonferroni post-hoc test which has an error correction that, similarly to the Tukey-Kramer test, also assists when comparing pairs within a group with sample sizes that aren’t </w:t>
+      </w:r>
+      <w:proofErr w:type="gramStart"/>
+      <w:r>
+        <w:t>exactly the same</w:t>
+      </w:r>
+      <w:proofErr w:type="gramEnd"/>
+      <w:r>
+        <w:t>. This test is optimally used when a subset of pairs from a group is being compared.</w:t>
       </w:r>
     </w:p>
     <w:p>
@@ -4305,7 +5084,13 @@
         <w:pStyle w:val="FirstParagraph"/>
       </w:pPr>
       <w:r>
-        <w:t>The goal of this project was to fail to reject or to reject the null hypothesis that the aspirin pills from the three companies are the same. My conclusion for this project is to fail to reject the null hypothesis that the aspirin pills are the same. The initial ANOVA test revealed that at a 95% confidence rate, there is no difference between the brands with or without the outliers being removed. This result was further confirmed when running pairwise t-tests between the three brands.</w:t>
+        <w:t xml:space="preserve">The goal of this project was to fail to reject or to reject the null hypothesis that the aspirin pills from the three companies are the same. My conclusion for this project is to fail to reject the null hypothesis that the aspirin pills are the same. The initial ANOVA test revealed that at a 95% confidence </w:t>
+      </w:r>
+      <w:r>
+        <w:t>interval</w:t>
+      </w:r>
+      <w:r>
+        <w:t>, there is no difference between the brands with or without the outliers being removed. This result was further confirmed when running pairwise t-tests between the three brands.</w:t>
       </w:r>
     </w:p>
     <w:p>
@@ -4313,11 +5098,25 @@
         <w:pStyle w:val="BodyText"/>
       </w:pPr>
       <w:r>
-        <w:t xml:space="preserve">When outliers are not removed and when comparing the individual brands between each other using either Tukey-Kramer or Bonferroni ad-hoc analyses, the null hypothesis is not rejected and the aspirins from the 3 companies are the same at a 95% confidence rate. When the outliers are removed and the Tukey-Kramer ad-hoc analysis but not the </w:t>
+        <w:t xml:space="preserve">When outliers are not removed and when comparing the individual brands between each other using either Tukey-Kramer or Bonferroni ad-hoc analyses, the null hypothesis is not rejected and the aspirins from the 3 companies are the same at a 95% confidence </w:t>
+      </w:r>
+      <w:r>
+        <w:t>interval</w:t>
+      </w:r>
+      <w:r>
+        <w:t xml:space="preserve">. When the outliers are removed and the Tukey-Kramer ad-hoc analysis but not the </w:t>
       </w:r>
       <w:r>
         <w:lastRenderedPageBreak/>
-        <w:t>Bonferroni ad-hoc analysis is used, the Walgreens and Bayers brand aspirin pills are found to be different at a 95% rate of confidence while the other pairs of brands are found to be the same.</w:t>
+        <w:t xml:space="preserve">Bonferroni ad-hoc analysis is used, the Walgreens and </w:t>
+      </w:r>
+      <w:proofErr w:type="spellStart"/>
+      <w:r>
+        <w:t>Bayers</w:t>
+      </w:r>
+      <w:proofErr w:type="spellEnd"/>
+      <w:r>
+        <w:t xml:space="preserve"> brand aspirin pills are found to be different at a 95% rate of confidence while the other pairs of brands are found to be the same.</w:t>
       </w:r>
     </w:p>
     <w:p>
@@ -4325,7 +5124,15 @@
         <w:pStyle w:val="BodyText"/>
       </w:pPr>
       <w:r>
-        <w:t>For this project, as mentioned in the previous section, I’m prioritizing the results of the ANOVA and T-Test without error corrections. Thus, I failed to reject the null hypothesis. If a stakeholder wishes to prioritize the results of the Tukey-Kramer ad-hoc analysis when outliers are removed, they would reject the null hypothesis. In all other cases of this study including when using Bonferroni ad-hoc analysis, the null hypothesis fails to be rejected</w:t>
+        <w:t xml:space="preserve">For this project, as mentioned in the previous section, I’m prioritizing the results of the ANOVA and T-Test without error corrections. Thus, I failed to reject the null hypothesis. If a stakeholder wishes to prioritize the results of the Tukey-Kramer ad-hoc analysis when outliers are removed, they </w:t>
+      </w:r>
+      <w:proofErr w:type="gramStart"/>
+      <w:r>
+        <w:t>would</w:t>
+      </w:r>
+      <w:proofErr w:type="gramEnd"/>
+      <w:r>
+        <w:t xml:space="preserve"> reject the null hypothesis. In all other cases of this study including when using Bonferroni ad-hoc analysis, the null hypothesis fails to be rejected</w:t>
       </w:r>
     </w:p>
     <w:p>
@@ -4333,7 +5140,23 @@
         <w:pStyle w:val="BodyText"/>
       </w:pPr>
       <w:r>
-        <w:t>These results could be useful for confirming whether or not the aspirin brands are the same depending on whether conditions are adjusted(outliers are removed) or different types of error correction are used. Something that may be necessary to be looked into though before accepting these results would be the high variance found between the aliquots as shown in part 3 as they may be indicating an issue with the data collection or may just be due to the nature of the process being measured.</w:t>
+        <w:t xml:space="preserve">These results could be useful for confirming whether or not the aspirin brands are the same depending on whether conditions are </w:t>
+      </w:r>
+      <w:proofErr w:type="gramStart"/>
+      <w:r>
+        <w:t>adjusted(</w:t>
+      </w:r>
+      <w:proofErr w:type="gramEnd"/>
+      <w:r>
+        <w:t xml:space="preserve">outliers are removed) or different types of error correction are used. Something that may be necessary to be </w:t>
+      </w:r>
+      <w:proofErr w:type="gramStart"/>
+      <w:r>
+        <w:t>looked into</w:t>
+      </w:r>
+      <w:proofErr w:type="gramEnd"/>
+      <w:r>
+        <w:t xml:space="preserve"> though before accepting these results would be the high variance found between the aliquots as shown in part 3 as they may be indicating an issue with the data collection or may just be due to the nature of the process being measured.</w:t>
       </w:r>
     </w:p>
     <w:p>
@@ -4344,7 +5167,15 @@
         </w:numPr>
       </w:pPr>
       <w:r>
-        <w:t>Provide a one-page write-up (excluding graphs, tables and figures) explaining your analysis of the dataset and your recommendations on the usefulness of your predictions.</w:t>
+        <w:t xml:space="preserve">Provide a one-page write-up (excluding graphs, </w:t>
+      </w:r>
+      <w:proofErr w:type="gramStart"/>
+      <w:r>
+        <w:t>tables</w:t>
+      </w:r>
+      <w:proofErr w:type="gramEnd"/>
+      <w:r>
+        <w:t xml:space="preserve"> and figures) explaining your analysis of the dataset and your recommendations on the usefulness of your predictions.</w:t>
       </w:r>
     </w:p>
     <w:p>
@@ -4386,7 +5217,15 @@
         </w:numPr>
       </w:pPr>
       <w:r>
-        <w:t>Each folders refers to the peak location.</w:t>
+        <w:t xml:space="preserve">Each </w:t>
+      </w:r>
+      <w:proofErr w:type="gramStart"/>
+      <w:r>
+        <w:t>folders</w:t>
+      </w:r>
+      <w:proofErr w:type="gramEnd"/>
+      <w:r>
+        <w:t xml:space="preserve"> refers to the peak location.</w:t>
       </w:r>
     </w:p>
     <w:p>
@@ -4410,7 +5249,15 @@
         </w:numPr>
       </w:pPr>
       <w:r>
-        <w:t>Each text file will have 3 columns that correspond to the intensities of three aliqouts and other information as well.</w:t>
+        <w:t xml:space="preserve">Each text file will have 3 columns that correspond to the intensities of three </w:t>
+      </w:r>
+      <w:proofErr w:type="spellStart"/>
+      <w:r>
+        <w:t>aliqouts</w:t>
+      </w:r>
+      <w:proofErr w:type="spellEnd"/>
+      <w:r>
+        <w:t xml:space="preserve"> and other information as well.</w:t>
       </w:r>
     </w:p>
     <w:p>
@@ -4433,8 +5280,13 @@
           <w:numId w:val="8"/>
         </w:numPr>
       </w:pPr>
-      <w:r>
-        <w:t>All of the non-relevant intensities have been deleted.</w:t>
+      <w:proofErr w:type="gramStart"/>
+      <w:r>
+        <w:t>All of</w:t>
+      </w:r>
+      <w:proofErr w:type="gramEnd"/>
+      <w:r>
+        <w:t xml:space="preserve"> the non-relevant intensities have been deleted.</w:t>
       </w:r>
     </w:p>
     <w:p>
@@ -4446,7 +5298,15 @@
         </w:numPr>
       </w:pPr>
       <w:r>
-        <w:t>To calculate the area under a peak (AUP)- simply take the mean of the intensity values for a given aliqout.</w:t>
+        <w:t xml:space="preserve">To calculate the area under a peak (AUP)- simply take the mean of the intensity values for a given </w:t>
+      </w:r>
+      <w:proofErr w:type="spellStart"/>
+      <w:r>
+        <w:t>aliqout</w:t>
+      </w:r>
+      <w:proofErr w:type="spellEnd"/>
+      <w:r>
+        <w:t>.</w:t>
       </w:r>
     </w:p>
     <w:p>
@@ -4478,7 +5338,15 @@
         </w:numPr>
       </w:pPr>
       <w:r>
-        <w:t>Make sure to document everything that you have done in your rmd file… this is your lab notebook for this type of project.</w:t>
+        <w:t xml:space="preserve">Make sure to document everything that you have done in your </w:t>
+      </w:r>
+      <w:proofErr w:type="spellStart"/>
+      <w:r>
+        <w:t>rmd</w:t>
+      </w:r>
+      <w:proofErr w:type="spellEnd"/>
+      <w:r>
+        <w:t xml:space="preserve"> file… this is your lab notebook for this type of project.</w:t>
       </w:r>
     </w:p>
     <w:p>
@@ -4489,7 +5357,23 @@
         </w:numPr>
       </w:pPr>
       <w:r>
-        <w:t>I hoping to receive an ANOVA with a set of post hoc tests between the three brands of pills, but if you are concerned about the assumptions for an ANOVA please do not hesitate to do something else or to discuss why we can not perform a formal analysis.</w:t>
+        <w:t xml:space="preserve">I hoping to receive an ANOVA with a set of post hoc tests between the three brands of pills, but if you are concerned about the assumptions for an </w:t>
+      </w:r>
+      <w:proofErr w:type="gramStart"/>
+      <w:r>
+        <w:t>ANOVA</w:t>
+      </w:r>
+      <w:proofErr w:type="gramEnd"/>
+      <w:r>
+        <w:t xml:space="preserve"> please do not hesitate to do something else or to discuss why we </w:t>
+      </w:r>
+      <w:proofErr w:type="spellStart"/>
+      <w:r>
+        <w:t>can not</w:t>
+      </w:r>
+      <w:proofErr w:type="spellEnd"/>
+      <w:r>
+        <w:t xml:space="preserve"> perform a formal analysis.</w:t>
       </w:r>
     </w:p>
     <w:p>
@@ -4512,7 +5396,15 @@
         </w:numPr>
       </w:pPr>
       <w:r>
-        <w:t>You are expected to work by yourself on the project but we will have a message board for questions about the project open.</w:t>
+        <w:t xml:space="preserve">You are expected to work by yourself on the </w:t>
+      </w:r>
+      <w:proofErr w:type="gramStart"/>
+      <w:r>
+        <w:t>project</w:t>
+      </w:r>
+      <w:proofErr w:type="gramEnd"/>
+      <w:r>
+        <w:t xml:space="preserve"> but we will have a message board for questions about the project open.</w:t>
       </w:r>
       <w:bookmarkEnd w:id="5"/>
     </w:p>

</xml_diff>